<commit_message>
Adding plots of the errors
</commit_message>
<xml_diff>
--- a/Info/PREDICTIONresults2.docx
+++ b/Info/PREDICTIONresults2.docx
@@ -5502,9 +5502,19 @@
           <w:sz w:val="22"/>
           <w:szCs w:val="22"/>
         </w:rPr>
-        <w:t xml:space="preserve">  8.3527581</w:t>
-      </w:r>
-    </w:p>
+        <w:t xml:space="preserve">  </w:t>
+      </w:r>
+      <w:bookmarkStart w:id="0" w:name="_GoBack"/>
+      <w:r>
+        <w:rPr>
+          <w:rFonts w:ascii="Arial" w:hAnsi="Arial" w:cs="Arial"/>
+          <w:sz w:val="22"/>
+          <w:szCs w:val="22"/>
+        </w:rPr>
+        <w:t>8.3527581</w:t>
+      </w:r>
+    </w:p>
+    <w:bookmarkEnd w:id="0"/>
     <w:p>
       <w:pPr>
         <w:rPr>
@@ -8675,6 +8685,15 @@
       <w:pPr>
         <w:rPr>
           <w:rFonts w:ascii="Arial" w:hAnsi="Arial" w:cs="Arial"/>
+          <w:sz w:val="22"/>
+          <w:szCs w:val="22"/>
+        </w:rPr>
+      </w:pPr>
+    </w:p>
+    <w:p>
+      <w:pPr>
+        <w:rPr>
+          <w:rFonts w:ascii="Arial" w:hAnsi="Arial" w:cs="Arial"/>
           <w:b/>
           <w:sz w:val="22"/>
           <w:szCs w:val="22"/>
@@ -8830,8 +8849,6 @@
           <w:szCs w:val="22"/>
         </w:rPr>
       </w:pPr>
-      <w:bookmarkStart w:id="0" w:name="_GoBack"/>
-      <w:bookmarkEnd w:id="0"/>
     </w:p>
     <w:p>
       <w:pPr>

</xml_diff>